<commit_message>
Update AT02  – ICTICT426 Project By Richard Pountney.docx
</commit_message>
<xml_diff>
--- a/Informational Technology (Game Design)/Part 2/Identify & evaluate emerging technologies & practices/AT02/AT02  – ICTICT426 Project By Richard Pountney.docx
+++ b/Informational Technology (Game Design)/Part 2/Identify & evaluate emerging technologies & practices/AT02/AT02  – ICTICT426 Project By Richard Pountney.docx
@@ -5711,6 +5711,21 @@
         </w:rPr>
         <w:t>Artificial Intelligence</w:t>
       </w:r>
+      <w:r>
+        <w:rPr>
+          <w:rFonts w:ascii="Tahoma" w:hAnsi="Tahoma" w:cs="Tahoma"/>
+          <w:sz w:val="20"/>
+        </w:rPr>
+        <w:t xml:space="preserve"> </w:t>
+      </w:r>
+      <w:r>
+        <w:rPr>
+          <w:rStyle w:val="MyStyleChar"/>
+          <w:sz w:val="20"/>
+          <w:szCs w:val="18"/>
+        </w:rPr>
+        <w:t>(AI)</w:t>
+      </w:r>
     </w:p>
     <w:p>
       <w:pPr>
@@ -5731,6 +5746,21 @@
         </w:rPr>
         <w:t>Virtual Reality</w:t>
       </w:r>
+      <w:r>
+        <w:rPr>
+          <w:rFonts w:ascii="Tahoma" w:hAnsi="Tahoma" w:cs="Tahoma"/>
+          <w:sz w:val="20"/>
+        </w:rPr>
+        <w:t xml:space="preserve"> </w:t>
+      </w:r>
+      <w:r>
+        <w:rPr>
+          <w:rStyle w:val="MyStyleChar"/>
+          <w:sz w:val="20"/>
+          <w:szCs w:val="18"/>
+        </w:rPr>
+        <w:t>(VR)</w:t>
+      </w:r>
     </w:p>
     <w:p>
       <w:pPr>
@@ -5751,6 +5781,21 @@
         </w:rPr>
         <w:t>Augmented Reality</w:t>
       </w:r>
+      <w:r>
+        <w:rPr>
+          <w:rFonts w:ascii="Tahoma" w:hAnsi="Tahoma" w:cs="Tahoma"/>
+          <w:sz w:val="20"/>
+        </w:rPr>
+        <w:t xml:space="preserve"> </w:t>
+      </w:r>
+      <w:r>
+        <w:rPr>
+          <w:rStyle w:val="MyStyleChar"/>
+          <w:sz w:val="20"/>
+          <w:szCs w:val="18"/>
+        </w:rPr>
+        <w:t>(AR)</w:t>
+      </w:r>
     </w:p>
     <w:p>
       <w:pPr>
@@ -5790,6 +5835,21 @@
           <w:sz w:val="20"/>
         </w:rPr>
         <w:t>IoT</w:t>
+      </w:r>
+      <w:r>
+        <w:rPr>
+          <w:rFonts w:ascii="Tahoma" w:hAnsi="Tahoma" w:cs="Tahoma"/>
+          <w:sz w:val="20"/>
+        </w:rPr>
+        <w:t xml:space="preserve"> </w:t>
+      </w:r>
+      <w:r>
+        <w:rPr>
+          <w:rStyle w:val="MyStyleChar"/>
+          <w:sz w:val="20"/>
+          <w:szCs w:val="18"/>
+        </w:rPr>
+        <w:t>(Internet of Things)</w:t>
       </w:r>
     </w:p>
     <w:p>
@@ -6051,6 +6111,13 @@
                 <w:sz w:val="20"/>
                 <w:szCs w:val="18"/>
               </w:rPr>
+              <w:t xml:space="preserve">Help desk &amp;or </w:t>
+            </w:r>
+            <w:r>
+              <w:rPr>
+                <w:sz w:val="20"/>
+                <w:szCs w:val="18"/>
+              </w:rPr>
               <w:t>IT support desk</w:t>
             </w:r>
           </w:p>
@@ -6094,7 +6161,28 @@
                 <w:sz w:val="20"/>
                 <w:szCs w:val="18"/>
               </w:rPr>
-              <w:t>&lt;provide an overview on the industry, and what technology is currently common&gt;</w:t>
+              <w:t xml:space="preserve">It is a communications </w:t>
+            </w:r>
+            <w:r>
+              <w:rPr>
+                <w:sz w:val="20"/>
+                <w:szCs w:val="18"/>
+              </w:rPr>
+              <w:t>center</w:t>
+            </w:r>
+            <w:r>
+              <w:rPr>
+                <w:sz w:val="20"/>
+                <w:szCs w:val="18"/>
+              </w:rPr>
+              <w:t xml:space="preserve"> for providing a single point of contact (SPOC) between a company, its customers, employees &amp; business partners. </w:t>
+            </w:r>
+            <w:r>
+              <w:rPr>
+                <w:sz w:val="20"/>
+                <w:szCs w:val="18"/>
+              </w:rPr>
+              <w:t>The currently used technology is phones, computers, automation technology, AI, IoT, and remote connection software.</w:t>
             </w:r>
           </w:p>
         </w:tc>
@@ -6106,18 +6194,35 @@
           </w:tcPr>
           <w:p>
             <w:pPr>
-              <w:rPr>
-                <w:rFonts w:ascii="Tahoma" w:hAnsi="Tahoma" w:cs="Tahoma"/>
-                <w:sz w:val="20"/>
-              </w:rPr>
-            </w:pPr>
-            <w:bookmarkStart w:id="2" w:name="_Hlk33439449"/>
-            <w:r>
-              <w:rPr>
-                <w:rFonts w:ascii="Tahoma" w:hAnsi="Tahoma" w:cs="Tahoma"/>
-                <w:sz w:val="20"/>
-              </w:rPr>
-              <w:t>Technology #1</w:t>
+              <w:pStyle w:val="MyStyle"/>
+            </w:pPr>
+            <w:r>
+              <w:rPr>
+                <w:sz w:val="20"/>
+                <w:szCs w:val="18"/>
+              </w:rPr>
+              <w:t>References</w:t>
+            </w:r>
+            <w:r>
+              <w:rPr>
+                <w:sz w:val="20"/>
+                <w:szCs w:val="18"/>
+              </w:rPr>
+              <w:t xml:space="preserve"> </w:t>
+            </w:r>
+            <w:r>
+              <w:rPr>
+                <w:sz w:val="20"/>
+                <w:szCs w:val="18"/>
+              </w:rPr>
+              <w:t>used</w:t>
+            </w:r>
+            <w:r>
+              <w:rPr>
+                <w:sz w:val="20"/>
+                <w:szCs w:val="18"/>
+              </w:rPr>
+              <w:t xml:space="preserve"> for overview.</w:t>
             </w:r>
           </w:p>
         </w:tc>
@@ -6133,12 +6238,46 @@
                 <w:szCs w:val="18"/>
               </w:rPr>
             </w:pPr>
+            <w:hyperlink r:id="rId12" w:history="1">
+              <w:r>
+                <w:rPr>
+                  <w:rStyle w:val="Hyperlink"/>
+                  <w:sz w:val="20"/>
+                  <w:szCs w:val="18"/>
+                </w:rPr>
+                <w:t>https://www.techtarget.com/searchwindowsserver/definition/service-desk</w:t>
+              </w:r>
+            </w:hyperlink>
             <w:r>
               <w:rPr>
                 <w:sz w:val="20"/>
                 <w:szCs w:val="18"/>
               </w:rPr>
-              <w:t>Big Data</w:t>
+              <w:t xml:space="preserve"> </w:t>
+            </w:r>
+            <w:r>
+              <w:rPr>
+                <w:sz w:val="20"/>
+                <w:szCs w:val="18"/>
+              </w:rPr>
+              <w:br/>
+            </w:r>
+            <w:hyperlink r:id="rId13" w:history="1">
+              <w:r>
+                <w:rPr>
+                  <w:rStyle w:val="Hyperlink"/>
+                  <w:sz w:val="20"/>
+                  <w:szCs w:val="18"/>
+                </w:rPr>
+                <w:t>https://www.beyondtrust.com/blog/entry/what-is-it-support-your-technical-support-tools-and-service-desk-explained</w:t>
+              </w:r>
+            </w:hyperlink>
+            <w:r>
+              <w:rPr>
+                <w:sz w:val="20"/>
+                <w:szCs w:val="18"/>
+              </w:rPr>
+              <w:t xml:space="preserve"> </w:t>
             </w:r>
           </w:p>
         </w:tc>
@@ -6155,12 +6294,13 @@
                 <w:sz w:val="20"/>
               </w:rPr>
             </w:pPr>
-            <w:r>
-              <w:rPr>
-                <w:rFonts w:ascii="Tahoma" w:hAnsi="Tahoma" w:cs="Tahoma"/>
-                <w:sz w:val="20"/>
-              </w:rPr>
-              <w:t>Describe how the industry will use the new technology</w:t>
+            <w:bookmarkStart w:id="2" w:name="_Hlk33439449"/>
+            <w:r>
+              <w:rPr>
+                <w:rFonts w:ascii="Tahoma" w:hAnsi="Tahoma" w:cs="Tahoma"/>
+                <w:sz w:val="20"/>
+              </w:rPr>
+              <w:t>Technology #1</w:t>
             </w:r>
           </w:p>
         </w:tc>
@@ -6181,7 +6321,7 @@
                 <w:sz w:val="20"/>
                 <w:szCs w:val="18"/>
               </w:rPr>
-              <w:t>&lt;describe how your industry can use the new technology&gt;</w:t>
+              <w:t>Big Data</w:t>
             </w:r>
           </w:p>
         </w:tc>
@@ -6203,7 +6343,7 @@
                 <w:rFonts w:ascii="Tahoma" w:hAnsi="Tahoma" w:cs="Tahoma"/>
                 <w:sz w:val="20"/>
               </w:rPr>
-              <w:t>Describe how the technology will change the industry practices</w:t>
+              <w:t>Describe how the industry will use the new technology</w:t>
             </w:r>
           </w:p>
         </w:tc>
@@ -6224,7 +6364,7 @@
                 <w:sz w:val="20"/>
                 <w:szCs w:val="18"/>
               </w:rPr>
-              <w:t>&lt;describe how this technology will change how the industry operates&gt;</w:t>
+              <w:t>&lt;describe how your industry can use the new technology&gt;</w:t>
             </w:r>
           </w:p>
         </w:tc>
@@ -6246,6 +6386,50 @@
                 <w:rFonts w:ascii="Tahoma" w:hAnsi="Tahoma" w:cs="Tahoma"/>
                 <w:sz w:val="20"/>
               </w:rPr>
+              <w:lastRenderedPageBreak/>
+              <w:t>Describe how the technology will change the industry practices</w:t>
+            </w:r>
+          </w:p>
+        </w:tc>
+        <w:tc>
+          <w:tcPr>
+            <w:tcW w:w="8193" w:type="dxa"/>
+          </w:tcPr>
+          <w:p>
+            <w:pPr>
+              <w:pStyle w:val="MyStyle"/>
+              <w:rPr>
+                <w:sz w:val="20"/>
+                <w:szCs w:val="18"/>
+              </w:rPr>
+            </w:pPr>
+            <w:r>
+              <w:rPr>
+                <w:sz w:val="20"/>
+                <w:szCs w:val="18"/>
+              </w:rPr>
+              <w:t>&lt;describe how this technology will change how the industry operates&gt;</w:t>
+            </w:r>
+          </w:p>
+        </w:tc>
+      </w:tr>
+      <w:tr>
+        <w:tc>
+          <w:tcPr>
+            <w:tcW w:w="2263" w:type="dxa"/>
+          </w:tcPr>
+          <w:p>
+            <w:pPr>
+              <w:rPr>
+                <w:rFonts w:ascii="Tahoma" w:hAnsi="Tahoma" w:cs="Tahoma"/>
+                <w:sz w:val="20"/>
+              </w:rPr>
+            </w:pPr>
+            <w:r>
+              <w:rPr>
+                <w:rFonts w:ascii="Tahoma" w:hAnsi="Tahoma" w:cs="Tahoma"/>
+                <w:sz w:val="20"/>
+              </w:rPr>
               <w:t>2 references you used for research</w:t>
             </w:r>
           </w:p>
@@ -6262,12 +6446,70 @@
                 <w:szCs w:val="18"/>
               </w:rPr>
             </w:pPr>
+            <w:hyperlink r:id="rId14" w:history="1">
+              <w:r>
+                <w:rPr>
+                  <w:rStyle w:val="Hyperlink"/>
+                  <w:sz w:val="20"/>
+                  <w:szCs w:val="18"/>
+                </w:rPr>
+                <w:t>https://www.coursera.org/articles/big-data-technologies</w:t>
+              </w:r>
+            </w:hyperlink>
             <w:r>
               <w:rPr>
                 <w:sz w:val="20"/>
                 <w:szCs w:val="18"/>
               </w:rPr>
-              <w:t>&lt;provide 2 links to sources of information used when researching this business and technology&gt;</w:t>
+              <w:t xml:space="preserve"> </w:t>
+            </w:r>
+            <w:r>
+              <w:rPr>
+                <w:sz w:val="20"/>
+                <w:szCs w:val="18"/>
+              </w:rPr>
+              <w:br/>
+            </w:r>
+            <w:hyperlink r:id="rId15" w:history="1">
+              <w:r>
+                <w:rPr>
+                  <w:rStyle w:val="Hyperlink"/>
+                  <w:sz w:val="20"/>
+                  <w:szCs w:val="18"/>
+                </w:rPr>
+                <w:t>https://www.techtarget.com/searchdatamanagement/definition/big-data</w:t>
+              </w:r>
+            </w:hyperlink>
+            <w:r>
+              <w:rPr>
+                <w:sz w:val="20"/>
+                <w:szCs w:val="18"/>
+              </w:rPr>
+              <w:t xml:space="preserve"> </w:t>
+            </w:r>
+            <w:r>
+              <w:rPr>
+                <w:sz w:val="20"/>
+                <w:szCs w:val="18"/>
+              </w:rPr>
+              <w:br/>
+            </w:r>
+            <w:hyperlink r:id="rId16" w:history="1">
+              <w:r>
+                <w:rPr>
+                  <w:rStyle w:val="Hyperlink"/>
+                  <w:sz w:val="20"/>
+                  <w:szCs w:val="18"/>
+                </w:rPr>
+                <w:t>https://www.javatpoint.com/big-data-technologies</w:t>
+              </w:r>
+            </w:hyperlink>
+            <w:r>
+              <w:rPr>
+                <w:sz w:val="20"/>
+                <w:szCs w:val="18"/>
+              </w:rPr>
+              <w:t xml:space="preserve"> </w:t>
             </w:r>
           </w:p>
         </w:tc>
@@ -6290,7 +6532,6 @@
                 <w:rFonts w:ascii="Tahoma" w:hAnsi="Tahoma" w:cs="Tahoma"/>
                 <w:sz w:val="20"/>
               </w:rPr>
-              <w:lastRenderedPageBreak/>
               <w:t>Technology #2</w:t>
             </w:r>
           </w:p>
@@ -6312,22 +6553,7 @@
                 <w:sz w:val="20"/>
                 <w:szCs w:val="18"/>
               </w:rPr>
-              <w:t xml:space="preserve">&lt;select a </w:t>
-            </w:r>
-            <w:r>
-              <w:rPr>
-                <w:b/>
-                <w:sz w:val="20"/>
-                <w:szCs w:val="18"/>
-              </w:rPr>
-              <w:t>second</w:t>
-            </w:r>
-            <w:r>
-              <w:rPr>
-                <w:sz w:val="20"/>
-                <w:szCs w:val="18"/>
-              </w:rPr>
-              <w:t xml:space="preserve"> technology from the list&gt;</w:t>
+              <w:t>5G</w:t>
             </w:r>
           </w:p>
         </w:tc>
@@ -6372,6 +6598,14 @@
               </w:rPr>
               <w:t>&lt;describe how your industry can use the new technology&gt;</w:t>
             </w:r>
+            <w:r>
+              <w:rPr>
+                <w:sz w:val="20"/>
+                <w:szCs w:val="18"/>
+              </w:rPr>
+              <w:br/>
+              <w:t xml:space="preserve">The industry will use 5G </w:t>
+            </w:r>
           </w:p>
         </w:tc>
       </w:tr>
@@ -6451,13 +6685,64 @@
                 <w:szCs w:val="18"/>
               </w:rPr>
             </w:pPr>
+            <w:hyperlink r:id="rId17" w:history="1">
+              <w:r>
+                <w:rPr>
+                  <w:rStyle w:val="Hyperlink"/>
+                  <w:sz w:val="20"/>
+                  <w:szCs w:val="18"/>
+                </w:rPr>
+                <w:t>https://www.techtarget.com/searchnetworking/definition/5G</w:t>
+              </w:r>
+            </w:hyperlink>
             <w:r>
               <w:rPr>
                 <w:sz w:val="20"/>
                 <w:szCs w:val="18"/>
               </w:rPr>
-              <w:t>&lt;provide 2 links to sources of information used when researching this business and technology&gt;</w:t>
-            </w:r>
+              <w:t xml:space="preserve"> </w:t>
+            </w:r>
+            <w:r>
+              <w:rPr>
+                <w:sz w:val="20"/>
+                <w:szCs w:val="18"/>
+              </w:rPr>
+              <w:br/>
+            </w:r>
+            <w:hyperlink r:id="rId18" w:history="1">
+              <w:r>
+                <w:rPr>
+                  <w:rStyle w:val="Hyperlink"/>
+                  <w:sz w:val="20"/>
+                  <w:szCs w:val="18"/>
+                </w:rPr>
+                <w:t>https://www.ericsson.com/en/5g</w:t>
+              </w:r>
+            </w:hyperlink>
+            <w:r>
+              <w:rPr>
+                <w:sz w:val="20"/>
+                <w:szCs w:val="18"/>
+              </w:rPr>
+              <w:t xml:space="preserve"> </w:t>
+            </w:r>
+            <w:r>
+              <w:rPr>
+                <w:sz w:val="20"/>
+                <w:szCs w:val="18"/>
+              </w:rPr>
+              <w:br/>
+            </w:r>
+            <w:hyperlink r:id="rId19" w:history="1">
+              <w:r>
+                <w:rPr>
+                  <w:rStyle w:val="Hyperlink"/>
+                  <w:sz w:val="20"/>
+                  <w:szCs w:val="18"/>
+                </w:rPr>
+                <w:t>https://www.qualcomm.com/5g/what-is-5g</w:t>
+              </w:r>
+            </w:hyperlink>
           </w:p>
         </w:tc>
       </w:tr>
@@ -6581,6 +6866,42 @@
           </w:tcPr>
           <w:p>
             <w:pPr>
+              <w:pStyle w:val="MyStyle"/>
+              <w:rPr>
+                <w:rFonts w:ascii="Tahoma" w:hAnsi="Tahoma" w:cs="Tahoma"/>
+              </w:rPr>
+            </w:pPr>
+            <w:r>
+              <w:rPr>
+                <w:sz w:val="20"/>
+                <w:szCs w:val="18"/>
+              </w:rPr>
+              <w:t>References used for overview.</w:t>
+            </w:r>
+          </w:p>
+        </w:tc>
+        <w:tc>
+          <w:tcPr>
+            <w:tcW w:w="8193" w:type="dxa"/>
+          </w:tcPr>
+          <w:p>
+            <w:pPr>
+              <w:pStyle w:val="MyStyle"/>
+              <w:rPr>
+                <w:sz w:val="20"/>
+                <w:szCs w:val="18"/>
+              </w:rPr>
+            </w:pPr>
+          </w:p>
+        </w:tc>
+      </w:tr>
+      <w:tr>
+        <w:tc>
+          <w:tcPr>
+            <w:tcW w:w="2263" w:type="dxa"/>
+          </w:tcPr>
+          <w:p>
+            <w:pPr>
               <w:rPr>
                 <w:rFonts w:ascii="Tahoma" w:hAnsi="Tahoma" w:cs="Tahoma"/>
                 <w:sz w:val="20"/>
@@ -6603,16 +6924,15 @@
             <w:pPr>
               <w:pStyle w:val="MyStyle"/>
               <w:rPr>
+                <w:szCs w:val="20"/>
+              </w:rPr>
+            </w:pPr>
+            <w:r>
+              <w:rPr>
                 <w:sz w:val="20"/>
                 <w:szCs w:val="18"/>
               </w:rPr>
-            </w:pPr>
-            <w:r>
-              <w:rPr>
-                <w:sz w:val="20"/>
-                <w:szCs w:val="18"/>
-              </w:rPr>
-              <w:t>Big Data</w:t>
+              <w:t>Augmented Reality</w:t>
             </w:r>
           </w:p>
         </w:tc>
@@ -7115,7 +7435,15 @@
           <w:rFonts w:ascii="Tahoma" w:hAnsi="Tahoma" w:cs="Tahoma"/>
           <w:sz w:val="20"/>
         </w:rPr>
-        <w:t>CITEMS is looking to expand.  They plan on opening new service desk sites where they can be closer to their customers.  CITEMS need to consider the technology solutions they will use in the new offices.  The solutions they are looking at fall into 2 broad categories:</w:t>
+        <w:t xml:space="preserve">CITEMS is looking to expand.  They plan on opening new service desk sites where they can be closer to their customers.  CITEMS need to consider the technology solutions they will use in the new offices.  The solutions they are </w:t>
+      </w:r>
+      <w:r>
+        <w:rPr>
+          <w:rFonts w:ascii="Tahoma" w:hAnsi="Tahoma" w:cs="Tahoma"/>
+          <w:sz w:val="20"/>
+        </w:rPr>
+        <w:lastRenderedPageBreak/>
+        <w:t>looking at fall into 2 broad categories:</w:t>
       </w:r>
     </w:p>
     <w:p>
@@ -7651,8 +7979,8 @@
       </w:pPr>
     </w:p>
     <w:sectPr>
-      <w:headerReference w:type="default" r:id="rId12"/>
-      <w:footerReference w:type="default" r:id="rId13"/>
+      <w:headerReference w:type="default" r:id="rId20"/>
+      <w:footerReference w:type="default" r:id="rId21"/>
       <w:pgSz w:w="11906" w:h="16838"/>
       <w:pgMar w:top="720" w:right="720" w:bottom="720" w:left="720" w:header="708" w:footer="708" w:gutter="0"/>
       <w:cols w:space="708"/>
@@ -10995,6 +11323,30 @@
       <w:lang w:val="en-US"/>
     </w:rPr>
   </w:style>
+  <w:style w:type="character" w:styleId="UnresolvedMention">
+    <w:name w:val="Unresolved Mention"/>
+    <w:basedOn w:val="DefaultParagraphFont"/>
+    <w:uiPriority w:val="99"/>
+    <w:semiHidden/>
+    <w:unhideWhenUsed/>
+    <w:rsid w:val="00F72F90"/>
+    <w:rPr>
+      <w:color w:val="605E5C"/>
+      <w:shd w:val="clear" w:color="auto" w:fill="E1DFDD"/>
+    </w:rPr>
+  </w:style>
+  <w:style w:type="character" w:styleId="FollowedHyperlink">
+    <w:name w:val="FollowedHyperlink"/>
+    <w:basedOn w:val="DefaultParagraphFont"/>
+    <w:uiPriority w:val="99"/>
+    <w:semiHidden/>
+    <w:unhideWhenUsed/>
+    <w:rsid w:val="00BD5207"/>
+    <w:rPr>
+      <w:color w:val="954F72" w:themeColor="followedHyperlink"/>
+      <w:u w:val="single"/>
+    </w:rPr>
+  </w:style>
 </w:styles>
 </file>
 
@@ -11260,10 +11612,21 @@
 </file>
 
 <file path=customXml/item1.xml><?xml version="1.0" encoding="utf-8"?>
-<b:Sources xmlns:b="http://schemas.openxmlformats.org/officeDocument/2006/bibliography" xmlns="http://schemas.openxmlformats.org/officeDocument/2006/bibliography" SelectedStyle="\APASixthEditionOfficeOnline.xsl" StyleName="APA" Version="6"/>
+<p:properties xmlns:p="http://schemas.microsoft.com/office/2006/metadata/properties" xmlns:xsi="http://www.w3.org/2001/XMLSchema-instance" xmlns:pc="http://schemas.microsoft.com/office/infopath/2007/PartnerControls">
+  <documentManagement/>
+</p:properties>
 </file>
 
 <file path=customXml/item2.xml><?xml version="1.0" encoding="utf-8"?>
+<?mso-contentType ?>
+<FormTemplates xmlns="http://schemas.microsoft.com/sharepoint/v3/contenttype/forms">
+  <Display>DocumentLibraryForm</Display>
+  <Edit>DocumentLibraryForm</Edit>
+  <New>DocumentLibraryForm</New>
+</FormTemplates>
+</file>
+
+<file path=customXml/item3.xml><?xml version="1.0" encoding="utf-8"?>
 <ct:contentTypeSchema xmlns:ct="http://schemas.microsoft.com/office/2006/metadata/contentType" xmlns:ma="http://schemas.microsoft.com/office/2006/metadata/properties/metaAttributes" ct:_="" ma:_="" ma:contentTypeName="Document" ma:contentTypeID="0x010100A5B5323AD63C164E880DE204A0FB1524" ma:contentTypeVersion="2" ma:contentTypeDescription="Create a new document." ma:contentTypeScope="" ma:versionID="3aafecaa1d1ee27c8aa94e23f3aac93a">
   <xsd:schema xmlns:xsd="http://www.w3.org/2001/XMLSchema" xmlns:xs="http://www.w3.org/2001/XMLSchema" xmlns:p="http://schemas.microsoft.com/office/2006/metadata/properties" xmlns:ns3="a2b13c42-4946-4d21-958d-48c19862b4de" targetNamespace="http://schemas.microsoft.com/office/2006/metadata/properties" ma:root="true" ma:fieldsID="f9184597db6b4ec49d9e412b2c468a93" ns3:_="">
     <xsd:import namespace="a2b13c42-4946-4d21-958d-48c19862b4de"/>
@@ -11395,30 +11758,28 @@
 </ct:contentTypeSchema>
 </file>
 
-<file path=customXml/item3.xml><?xml version="1.0" encoding="utf-8"?>
-<?mso-contentType ?>
-<FormTemplates xmlns="http://schemas.microsoft.com/sharepoint/v3/contenttype/forms">
-  <Display>DocumentLibraryForm</Display>
-  <Edit>DocumentLibraryForm</Edit>
-  <New>DocumentLibraryForm</New>
-</FormTemplates>
-</file>
-
 <file path=customXml/item4.xml><?xml version="1.0" encoding="utf-8"?>
-<p:properties xmlns:p="http://schemas.microsoft.com/office/2006/metadata/properties" xmlns:xsi="http://www.w3.org/2001/XMLSchema-instance" xmlns:pc="http://schemas.microsoft.com/office/infopath/2007/PartnerControls">
-  <documentManagement/>
-</p:properties>
+<b:Sources xmlns:b="http://schemas.openxmlformats.org/officeDocument/2006/bibliography" xmlns="http://schemas.openxmlformats.org/officeDocument/2006/bibliography" SelectedStyle="\APASixthEditionOfficeOnline.xsl" StyleName="APA" Version="6"/>
 </file>
 
 <file path=customXml/itemProps1.xml><?xml version="1.0" encoding="utf-8"?>
-<ds:datastoreItem xmlns:ds="http://schemas.openxmlformats.org/officeDocument/2006/customXml" ds:itemID="{6104647D-654D-4631-99BA-9A2ECB8CB716}">
+<ds:datastoreItem xmlns:ds="http://schemas.openxmlformats.org/officeDocument/2006/customXml" ds:itemID="{DE34826B-69CA-4F73-92F8-D6287CBB69AF}">
   <ds:schemaRefs>
-    <ds:schemaRef ds:uri="http://schemas.openxmlformats.org/officeDocument/2006/bibliography"/>
+    <ds:schemaRef ds:uri="http://schemas.microsoft.com/office/2006/metadata/properties"/>
+    <ds:schemaRef ds:uri="http://schemas.microsoft.com/office/infopath/2007/PartnerControls"/>
   </ds:schemaRefs>
 </ds:datastoreItem>
 </file>
 
 <file path=customXml/itemProps2.xml><?xml version="1.0" encoding="utf-8"?>
+<ds:datastoreItem xmlns:ds="http://schemas.openxmlformats.org/officeDocument/2006/customXml" ds:itemID="{A80EEEA6-436B-49D9-8C20-9336E244E8CE}">
+  <ds:schemaRefs>
+    <ds:schemaRef ds:uri="http://schemas.microsoft.com/sharepoint/v3/contenttype/forms"/>
+  </ds:schemaRefs>
+</ds:datastoreItem>
+</file>
+
+<file path=customXml/itemProps3.xml><?xml version="1.0" encoding="utf-8"?>
 <ds:datastoreItem xmlns:ds="http://schemas.openxmlformats.org/officeDocument/2006/customXml" ds:itemID="{E3285500-C81E-497D-8930-4C18F7B779BA}">
   <ds:schemaRefs>
     <ds:schemaRef ds:uri="http://schemas.microsoft.com/office/2006/metadata/contentType"/>
@@ -11436,19 +11797,10 @@
 </ds:datastoreItem>
 </file>
 
-<file path=customXml/itemProps3.xml><?xml version="1.0" encoding="utf-8"?>
-<ds:datastoreItem xmlns:ds="http://schemas.openxmlformats.org/officeDocument/2006/customXml" ds:itemID="{A80EEEA6-436B-49D9-8C20-9336E244E8CE}">
+<file path=customXml/itemProps4.xml><?xml version="1.0" encoding="utf-8"?>
+<ds:datastoreItem xmlns:ds="http://schemas.openxmlformats.org/officeDocument/2006/customXml" ds:itemID="{6104647D-654D-4631-99BA-9A2ECB8CB716}">
   <ds:schemaRefs>
-    <ds:schemaRef ds:uri="http://schemas.microsoft.com/sharepoint/v3/contenttype/forms"/>
-  </ds:schemaRefs>
-</ds:datastoreItem>
-</file>
-
-<file path=customXml/itemProps4.xml><?xml version="1.0" encoding="utf-8"?>
-<ds:datastoreItem xmlns:ds="http://schemas.openxmlformats.org/officeDocument/2006/customXml" ds:itemID="{DE34826B-69CA-4F73-92F8-D6287CBB69AF}">
-  <ds:schemaRefs>
-    <ds:schemaRef ds:uri="http://schemas.microsoft.com/office/2006/metadata/properties"/>
-    <ds:schemaRef ds:uri="http://schemas.microsoft.com/office/infopath/2007/PartnerControls"/>
+    <ds:schemaRef ds:uri="http://schemas.openxmlformats.org/officeDocument/2006/bibliography"/>
   </ds:schemaRefs>
 </ds:datastoreItem>
 </file>
</xml_diff>